<commit_message>
Started on the my solidworks design for my SRC
</commit_message>
<xml_diff>
--- a/class_notes_midterm/midterm_1.docx
+++ b/class_notes_midterm/midterm_1.docx
@@ -48,7 +48,15 @@
         </w:rPr>
       </w:pPr>
       <w:r>
-        <w:t xml:space="preserve">Use the Wemo outlets to </w:t>
+        <w:t xml:space="preserve">Use the </w:t>
+      </w:r>
+      <w:proofErr w:type="spellStart"/>
+      <w:r>
+        <w:t>Wemo</w:t>
+      </w:r>
+      <w:proofErr w:type="spellEnd"/>
+      <w:r>
+        <w:t xml:space="preserve"> outlets to </w:t>
       </w:r>
       <w:r>
         <w:t>turn on a</w:t>
@@ -73,20 +81,20 @@
         </w:rPr>
       </w:pPr>
       <w:r>
-        <w:t>The speaker</w:t>
-      </w:r>
-      <w:r>
-        <w:t xml:space="preserve"> will turn on when I sit at my desk</w:t>
-      </w:r>
-      <w:r>
-        <w:t xml:space="preserve"> and turn off if I’m away from my desk for more than 5 minutes.</w:t>
-      </w:r>
-    </w:p>
-    <w:p>
-      <w:pPr>
-        <w:pStyle w:val="ListParagraph"/>
-        <w:numPr>
-          <w:ilvl w:val="1"/>
+        <w:t>The fan will turn on if the temperature goes over 75º</w:t>
+      </w:r>
+      <w:r>
+        <w:t>F</w:t>
+      </w:r>
+      <w:r>
+        <w:t>.</w:t>
+      </w:r>
+    </w:p>
+    <w:p>
+      <w:pPr>
+        <w:pStyle w:val="ListParagraph"/>
+        <w:numPr>
+          <w:ilvl w:val="0"/>
           <w:numId w:val="1"/>
         </w:numPr>
         <w:rPr>
@@ -95,13 +103,7 @@
         </w:rPr>
       </w:pPr>
       <w:r>
-        <w:t>The fan will turn on if the temperature goes over 75º</w:t>
-      </w:r>
-      <w:r>
-        <w:t>F</w:t>
-      </w:r>
-      <w:r>
-        <w:t>.</w:t>
+        <w:t>The OLED will display the currently playing song, the current and total time in the song, and the current temperature.</w:t>
       </w:r>
     </w:p>
     <w:p>
@@ -117,14 +119,23 @@
         </w:rPr>
       </w:pPr>
       <w:r>
-        <w:t>The OLED will display the currently playing song, the current and total time in the song, and the current temperature.</w:t>
-      </w:r>
-    </w:p>
-    <w:p>
-      <w:pPr>
-        <w:pStyle w:val="ListParagraph"/>
-        <w:numPr>
-          <w:ilvl w:val="0"/>
+        <w:t>The music will automatically turn on when I sit at my spot in the room and turn off when I leave my spot</w:t>
+      </w:r>
+      <w:r>
+        <w:t xml:space="preserve"> for too long</w:t>
+      </w:r>
+      <w:r>
+        <w:t>.</w:t>
+      </w:r>
+      <w:r>
+        <w:t xml:space="preserve"> This will use the ultrasonic sensor.</w:t>
+      </w:r>
+    </w:p>
+    <w:p>
+      <w:pPr>
+        <w:pStyle w:val="ListParagraph"/>
+        <w:numPr>
+          <w:ilvl w:val="1"/>
           <w:numId w:val="1"/>
         </w:numPr>
         <w:rPr>
@@ -133,16 +144,13 @@
         </w:rPr>
       </w:pPr>
       <w:r>
-        <w:t>The music will automatically turn on when I sit at my spot in the room and turn off when I leave my spot</w:t>
-      </w:r>
-      <w:r>
-        <w:t xml:space="preserve"> for too long</w:t>
-      </w:r>
-      <w:r>
-        <w:t>.</w:t>
-      </w:r>
-      <w:r>
-        <w:t xml:space="preserve"> This will use the ultrasonic sensor.</w:t>
+        <w:t>There will be 2 automatic modes with different playlists. The first mode will play classical music quietly, the second mode will play metal</w:t>
+      </w:r>
+      <w:r>
+        <w:t xml:space="preserve"> (reasonably)</w:t>
+      </w:r>
+      <w:r>
+        <w:t xml:space="preserve"> loudly.</w:t>
       </w:r>
     </w:p>
     <w:p>
@@ -158,13 +166,7 @@
         </w:rPr>
       </w:pPr>
       <w:r>
-        <w:t>There will be 2 automatic modes with different playlists. The first mode will play classical music quietly, the second mode will play metal</w:t>
-      </w:r>
-      <w:r>
-        <w:t xml:space="preserve"> (reasonably)</w:t>
-      </w:r>
-      <w:r>
-        <w:t xml:space="preserve"> loudly. </w:t>
+        <w:t>Moving away from my spot will automatically turn the playlist to quiet mode.</w:t>
       </w:r>
     </w:p>
     <w:p>
@@ -180,7 +182,7 @@
         </w:rPr>
       </w:pPr>
       <w:r>
-        <w:t>Moving away from my spot will automatically turn the playlist to quiet mode.</w:t>
+        <w:t>The speaker will turn off if I’m away from my desk for more than 5 minutes.</w:t>
       </w:r>
     </w:p>
     <w:p>
@@ -196,7 +198,13 @@
         </w:rPr>
       </w:pPr>
       <w:r>
-        <w:t xml:space="preserve">The manual controller will be a 3d printed </w:t>
+        <w:t>The manual controller will be a 3</w:t>
+      </w:r>
+      <w:r>
+        <w:t>D</w:t>
+      </w:r>
+      <w:r>
+        <w:t xml:space="preserve"> printed </w:t>
       </w:r>
       <w:r>
         <w:t>enclosure with the speaker, sensors, buttons and breadboard installed</w:t>
@@ -245,11 +253,16 @@
           <w:bCs/>
         </w:rPr>
       </w:pPr>
+      <w:proofErr w:type="spellStart"/>
       <w:r>
         <w:t>N</w:t>
       </w:r>
       <w:r>
-        <w:t xml:space="preserve">eopixels will be in the </w:t>
+        <w:t>eopixels</w:t>
+      </w:r>
+      <w:proofErr w:type="spellEnd"/>
+      <w:r>
+        <w:t xml:space="preserve"> will be in the </w:t>
       </w:r>
       <w:r>
         <w:t>enclosure</w:t>
@@ -309,7 +322,15 @@
         </w:rPr>
       </w:pPr>
       <w:r>
-        <w:t>A lasercut and etched plaque for the encloser.</w:t>
+        <w:t xml:space="preserve">A </w:t>
+      </w:r>
+      <w:proofErr w:type="spellStart"/>
+      <w:r>
+        <w:t>lasercut</w:t>
+      </w:r>
+      <w:proofErr w:type="spellEnd"/>
+      <w:r>
+        <w:t xml:space="preserve"> and etched plaque for the encloser.</w:t>
       </w:r>
     </w:p>
     <w:p>
@@ -431,7 +452,15 @@
         </w:numPr>
       </w:pPr>
       <w:r>
-        <w:t>The neopixel ring to display the volume in</w:t>
+        <w:t xml:space="preserve">The </w:t>
+      </w:r>
+      <w:proofErr w:type="spellStart"/>
+      <w:r>
+        <w:t>neopixel</w:t>
+      </w:r>
+      <w:proofErr w:type="spellEnd"/>
+      <w:r>
+        <w:t xml:space="preserve"> ring to display the volume in</w:t>
       </w:r>
       <w:r>
         <w:t xml:space="preserve"> increments.</w:t>
@@ -464,7 +493,23 @@
         </w:numPr>
       </w:pPr>
       <w:r>
-        <w:t xml:space="preserve">4 buttons for power, playlist swaps, wemos, and huebulbs. </w:t>
+        <w:t xml:space="preserve">4 buttons for power, playlist swaps, </w:t>
+      </w:r>
+      <w:proofErr w:type="spellStart"/>
+      <w:r>
+        <w:t>wemos</w:t>
+      </w:r>
+      <w:proofErr w:type="spellEnd"/>
+      <w:r>
+        <w:t xml:space="preserve">, and </w:t>
+      </w:r>
+      <w:proofErr w:type="spellStart"/>
+      <w:r>
+        <w:t>huebulbs</w:t>
+      </w:r>
+      <w:proofErr w:type="spellEnd"/>
+      <w:r>
+        <w:t xml:space="preserve">. </w:t>
       </w:r>
       <w:r>
         <w:t>The encoder counts as a button.</w:t>
@@ -578,8 +623,13 @@
         </w:numPr>
       </w:pPr>
       <w:r>
-        <w:t>Keep many notes and pictures to upload to hacker.io and github</w:t>
-      </w:r>
+        <w:t xml:space="preserve">Keep many notes and pictures to upload to hacker.io and </w:t>
+      </w:r>
+      <w:proofErr w:type="spellStart"/>
+      <w:r>
+        <w:t>github</w:t>
+      </w:r>
+      <w:proofErr w:type="spellEnd"/>
       <w:r>
         <w:t>.</w:t>
       </w:r>

</xml_diff>